<commit_message>
Created User/Manager class and user type specific options bar
</commit_message>
<xml_diff>
--- a/Team Project/Team_Project_FR_and_NR_CSC_834 04-12-21.docx
+++ b/Team Project/Team_Project_FR_and_NR_CSC_834 04-12-21.docx
@@ -718,13 +718,15 @@
         <w:spacing w:after="0" w:line="240" w:lineRule="auto"/>
         <w:rPr>
           <w:rFonts w:cstheme="minorHAnsi"/>
-          <w:sz w:val="24"/>
-          <w:szCs w:val="24"/>
-        </w:rPr>
-      </w:pPr>
-      <w:r>
-        <w:rPr>
-          <w:rFonts w:cstheme="minorHAnsi"/>
+          <w:strike/>
+          <w:sz w:val="24"/>
+          <w:szCs w:val="24"/>
+        </w:rPr>
+      </w:pPr>
+      <w:r>
+        <w:rPr>
+          <w:rFonts w:cstheme="minorHAnsi"/>
+          <w:strike/>
           <w:sz w:val="24"/>
           <w:szCs w:val="24"/>
         </w:rPr>
@@ -935,7 +937,17 @@
           <w:sz w:val="24"/>
           <w:szCs w:val="24"/>
         </w:rPr>
-        <w:t>The system shall reveal all identified changes to the calendar.</w:t>
+        <w:t>The system</w:t>
+      </w:r>
+      <w:bookmarkStart w:id="0" w:name="_GoBack"/>
+      <w:bookmarkEnd w:id="0"/>
+      <w:r>
+        <w:rPr>
+          <w:rFonts w:cstheme="minorHAnsi"/>
+          <w:sz w:val="24"/>
+          <w:szCs w:val="24"/>
+        </w:rPr>
+        <w:t xml:space="preserve"> shall reveal all identified changes to the calendar.</w:t>
       </w:r>
     </w:p>
     <w:p>
@@ -1066,8 +1078,6 @@
         </w:rPr>
         <w:t>ll</w:t>
       </w:r>
-      <w:bookmarkStart w:id="0" w:name="_GoBack"/>
-      <w:bookmarkEnd w:id="0"/>
       <w:r>
         <w:rPr>
           <w:rFonts w:eastAsia="PMingLiU" w:cstheme="minorHAnsi"/>
@@ -1665,13 +1675,15 @@
         <w:spacing w:after="0" w:line="240" w:lineRule="auto"/>
         <w:rPr>
           <w:rFonts w:cstheme="minorHAnsi"/>
-          <w:sz w:val="24"/>
-          <w:szCs w:val="24"/>
-        </w:rPr>
-      </w:pPr>
-      <w:r>
-        <w:rPr>
-          <w:rFonts w:cstheme="minorHAnsi"/>
+          <w:strike/>
+          <w:sz w:val="24"/>
+          <w:szCs w:val="24"/>
+        </w:rPr>
+      </w:pPr>
+      <w:r>
+        <w:rPr>
+          <w:rFonts w:cstheme="minorHAnsi"/>
+          <w:strike/>
           <w:sz w:val="24"/>
           <w:szCs w:val="24"/>
         </w:rPr>

</xml_diff>